<commit_message>
gigantische push met gigantisch veel goeie developments
</commit_message>
<xml_diff>
--- a/Documentation/Art/Story_character_concepts.docx
+++ b/Documentation/Art/Story_character_concepts.docx
@@ -4,7 +4,7 @@
   <w:body>
     <w:p>
       <w:pPr>
-        <w:pStyle w:val="Heading1"/>
+        <w:pStyle w:val="Kop1"/>
       </w:pPr>
       <w:r>
         <w:t>Story</w:t>
@@ -12,23 +12,7 @@
     </w:p>
     <w:p>
       <w:r>
-        <w:t xml:space="preserve">The decision we make </w:t>
-      </w:r>
-      <w:proofErr w:type="gramStart"/>
-      <w:r>
-        <w:t>are a reflection of</w:t>
-      </w:r>
-      <w:proofErr w:type="gramEnd"/>
-      <w:r>
-        <w:t xml:space="preserve"> our pasts. Our history makes us who we are, good or bad. </w:t>
-      </w:r>
-      <w:proofErr w:type="gramStart"/>
-      <w:r>
-        <w:t>So</w:t>
-      </w:r>
-      <w:proofErr w:type="gramEnd"/>
-      <w:r>
-        <w:t xml:space="preserve"> what if we could change or erase the past of those who do bad and give them a second chance but this time with a better past?</w:t>
+        <w:t>The decision we make are a reflection of our pasts. Our history makes us who we are, good or bad. So what if we could change or erase the past of those who do bad and give them a second chance but this time with a better past?</w:t>
       </w:r>
     </w:p>
     <w:p>
@@ -38,7 +22,7 @@
     </w:p>
     <w:p>
       <w:pPr>
-        <w:pStyle w:val="Heading1"/>
+        <w:pStyle w:val="Kop1"/>
       </w:pPr>
       <w:r>
         <w:t>Characters</w:t>
@@ -52,36 +36,16 @@
       </w:pPr>
       <w:r>
         <w:rPr>
-          <w:rStyle w:val="Emphasis"/>
+          <w:rStyle w:val="Nadruk"/>
           <w:i w:val="0"/>
           <w:iCs w:val="0"/>
           <w:color w:val="A6A6A6" w:themeColor="background1" w:themeShade="A6"/>
         </w:rPr>
-        <w:t xml:space="preserve">All images are simply an idea of what they -might- have looked like before the brain altering. It’s an inspiration but </w:t>
-      </w:r>
-      <w:proofErr w:type="gramStart"/>
+        <w:t>All images are simply an idea of what they -might- have looked like before the brain altering. It’s an inspiration but definitely not final.</w:t>
+      </w:r>
       <w:r>
         <w:rPr>
-          <w:rStyle w:val="Emphasis"/>
-          <w:i w:val="0"/>
-          <w:iCs w:val="0"/>
-          <w:color w:val="A6A6A6" w:themeColor="background1" w:themeShade="A6"/>
-        </w:rPr>
-        <w:t>definitely not</w:t>
-      </w:r>
-      <w:proofErr w:type="gramEnd"/>
-      <w:r>
-        <w:rPr>
-          <w:rStyle w:val="Emphasis"/>
-          <w:i w:val="0"/>
-          <w:iCs w:val="0"/>
-          <w:color w:val="A6A6A6" w:themeColor="background1" w:themeShade="A6"/>
-        </w:rPr>
-        <w:t xml:space="preserve"> final.</w:t>
-      </w:r>
-      <w:r>
-        <w:rPr>
-          <w:rStyle w:val="Emphasis"/>
+          <w:rStyle w:val="Nadruk"/>
           <w:i w:val="0"/>
           <w:iCs w:val="0"/>
           <w:color w:val="A6A6A6" w:themeColor="background1" w:themeShade="A6"/>
@@ -91,7 +55,7 @@
     </w:p>
     <w:p>
       <w:pPr>
-        <w:pStyle w:val="Heading2"/>
+        <w:pStyle w:val="Kop2"/>
       </w:pPr>
       <w:r>
         <w:rPr>
@@ -166,7 +130,7 @@
     </w:p>
     <w:p>
       <w:pPr>
-        <w:pStyle w:val="Heading3"/>
+        <w:pStyle w:val="Kop3"/>
       </w:pPr>
       <w:r>
         <w:t>Role</w:t>
@@ -179,10 +143,13 @@
       <w:r>
         <w:t>.</w:t>
       </w:r>
-    </w:p>
-    <w:p>
-      <w:pPr>
-        <w:pStyle w:val="Heading3"/>
+      <w:r>
+        <w:t xml:space="preserve"> dougal</w:t>
+      </w:r>
+    </w:p>
+    <w:p>
+      <w:pPr>
+        <w:pStyle w:val="Kop3"/>
       </w:pPr>
       <w:r>
         <w:t>Personality</w:t>
@@ -195,7 +162,7 @@
     </w:p>
     <w:p>
       <w:pPr>
-        <w:pStyle w:val="Heading3"/>
+        <w:pStyle w:val="Kop3"/>
       </w:pPr>
       <w:r>
         <w:t>History</w:t>
@@ -214,15 +181,7 @@
     </w:p>
     <w:p>
       <w:r>
-        <w:t xml:space="preserve">With his busy </w:t>
-      </w:r>
-      <w:proofErr w:type="gramStart"/>
-      <w:r>
-        <w:t>work</w:t>
-      </w:r>
-      <w:proofErr w:type="gramEnd"/>
-      <w:r>
-        <w:t xml:space="preserve"> he left his wife alone with their son who had a hard time with his father being away all the time, but not as much trouble as his wife had with it. She felt so lonely she couldn’t remain loyal to her husband. His son was disgusted by his mother’s behavior but accepted it </w:t>
+        <w:t xml:space="preserve">With his busy work he left his wife alone with their son who had a hard time with his father being away all the time, but not as much trouble as his wife had with it. She felt so lonely she couldn’t remain loyal to her husband. His son was disgusted by his mother’s behavior but accepted it </w:t>
       </w:r>
       <w:r>
         <w:t xml:space="preserve">most </w:t>
@@ -248,15 +207,7 @@
     <w:p>
       <w:r>
         <w:lastRenderedPageBreak/>
-        <w:t xml:space="preserve">And </w:t>
-      </w:r>
-      <w:proofErr w:type="gramStart"/>
-      <w:r>
-        <w:t>thus</w:t>
-      </w:r>
-      <w:proofErr w:type="gramEnd"/>
-      <w:r>
-        <w:t xml:space="preserve"> the project was created, he assembled a team of doctors and assistants to help him, and he made his greatest assistant of all time, the AI. The center was build and there his project started. He tested his methods on many criminals, improving his method over time, before finally putting it on his son. But halfway in </w:t>
+        <w:t xml:space="preserve">And thus the project was created, he assembled a team of doctors and assistants to help him, and he made his greatest assistant of all time, the AI. The center was build and there his project started. He tested his methods on many criminals, improving his method over time, before finally putting it on his son. But halfway in </w:t>
       </w:r>
       <w:r>
         <w:t xml:space="preserve">the process </w:t>
@@ -267,7 +218,7 @@
     </w:p>
     <w:p>
       <w:pPr>
-        <w:pStyle w:val="Heading3"/>
+        <w:pStyle w:val="Kop3"/>
       </w:pPr>
       <w:r>
         <w:t>In the game</w:t>
@@ -285,7 +236,7 @@
     </w:p>
     <w:p>
       <w:pPr>
-        <w:pStyle w:val="Heading2"/>
+        <w:pStyle w:val="Kop2"/>
       </w:pPr>
       <w:r>
         <w:rPr>
@@ -361,7 +312,7 @@
     </w:p>
     <w:p>
       <w:pPr>
-        <w:pStyle w:val="Heading3"/>
+        <w:pStyle w:val="Kop3"/>
       </w:pPr>
       <w:r>
         <w:t>Role</w:t>
@@ -374,7 +325,7 @@
     </w:p>
     <w:p>
       <w:pPr>
-        <w:pStyle w:val="Heading3"/>
+        <w:pStyle w:val="Kop3"/>
       </w:pPr>
       <w:r>
         <w:t>Personality</w:t>
@@ -390,7 +341,7 @@
     </w:p>
     <w:p>
       <w:pPr>
-        <w:pStyle w:val="Heading3"/>
+        <w:pStyle w:val="Kop3"/>
       </w:pPr>
       <w:r>
         <w:t>History</w:t>
@@ -409,7 +360,7 @@
     </w:p>
     <w:p>
       <w:pPr>
-        <w:pStyle w:val="Heading3"/>
+        <w:pStyle w:val="Kop3"/>
       </w:pPr>
       <w:r>
         <w:t>In the game</w:t>
@@ -436,12 +387,18 @@
         </w:rPr>
       </w:pPr>
       <w:r>
+        <w:t xml:space="preserve">Light brown: </w:t>
+      </w:r>
+      <w:r>
+        <w:t>Auburn</w:t>
+      </w:r>
+      <w:r>
         <w:br w:type="page"/>
       </w:r>
     </w:p>
     <w:p>
       <w:pPr>
-        <w:pStyle w:val="Heading2"/>
+        <w:pStyle w:val="Kop2"/>
       </w:pPr>
       <w:r>
         <w:rPr>
@@ -517,7 +474,7 @@
     </w:p>
     <w:p>
       <w:pPr>
-        <w:pStyle w:val="Heading3"/>
+        <w:pStyle w:val="Kop3"/>
       </w:pPr>
       <w:r>
         <w:t>Role</w:t>
@@ -530,13 +487,8 @@
       <w:r>
         <w:t xml:space="preserve">, </w:t>
       </w:r>
-      <w:proofErr w:type="gramStart"/>
-      <w:r>
-        <w:t>Only</w:t>
-      </w:r>
-      <w:proofErr w:type="gramEnd"/>
-      <w:r>
-        <w:t xml:space="preserve"> person left that’s good at fighting the clients</w:t>
+      <w:r>
+        <w:t>Only person left that’s good at fighting the clients</w:t>
       </w:r>
       <w:r>
         <w:t xml:space="preserve"> if needed.</w:t>
@@ -544,7 +496,7 @@
     </w:p>
     <w:p>
       <w:pPr>
-        <w:pStyle w:val="Heading3"/>
+        <w:pStyle w:val="Kop3"/>
       </w:pPr>
       <w:r>
         <w:t>Personality</w:t>
@@ -557,7 +509,7 @@
     </w:p>
     <w:p>
       <w:pPr>
-        <w:pStyle w:val="Heading3"/>
+        <w:pStyle w:val="Kop3"/>
       </w:pPr>
       <w:r>
         <w:t>History</w:t>
@@ -570,7 +522,7 @@
     </w:p>
     <w:p>
       <w:pPr>
-        <w:pStyle w:val="Heading3"/>
+        <w:pStyle w:val="Kop3"/>
       </w:pPr>
       <w:r>
         <w:t>In the game</w:t>
@@ -583,13 +535,23 @@
     </w:p>
     <w:p>
       <w:r>
+        <w:t xml:space="preserve">White: </w:t>
+      </w:r>
+      <w:r>
+        <w:t>A</w:t>
+      </w:r>
+      <w:r>
+        <w:t>sh</w:t>
+      </w:r>
+      <w:r>
         <w:br w:type="page"/>
       </w:r>
     </w:p>
     <w:p>
       <w:pPr>
-        <w:pStyle w:val="Heading2"/>
-      </w:pPr>
+        <w:pStyle w:val="Kop2"/>
+      </w:pPr>
+      <w:bookmarkStart w:id="0" w:name="_GoBack"/>
       <w:r>
         <w:rPr>
           <w:noProof/>
@@ -658,13 +620,14 @@
           </wp:anchor>
         </w:drawing>
       </w:r>
+      <w:bookmarkEnd w:id="0"/>
       <w:r>
         <w:t>Assistant 2</w:t>
       </w:r>
     </w:p>
     <w:p>
       <w:pPr>
-        <w:pStyle w:val="Heading3"/>
+        <w:pStyle w:val="Kop3"/>
       </w:pPr>
       <w:r>
         <w:t>Role</w:t>
@@ -686,7 +649,7 @@
     </w:p>
     <w:p>
       <w:pPr>
-        <w:pStyle w:val="Heading3"/>
+        <w:pStyle w:val="Kop3"/>
       </w:pPr>
       <w:r>
         <w:t>Personality</w:t>
@@ -702,7 +665,7 @@
     </w:p>
     <w:p>
       <w:pPr>
-        <w:pStyle w:val="Heading3"/>
+        <w:pStyle w:val="Kop3"/>
       </w:pPr>
       <w:r>
         <w:t>History</w:t>
@@ -721,7 +684,7 @@
     </w:p>
     <w:p>
       <w:pPr>
-        <w:pStyle w:val="Heading3"/>
+        <w:pStyle w:val="Kop3"/>
       </w:pPr>
       <w:r>
         <w:t>In the game</w:t>
@@ -729,20 +692,20 @@
     </w:p>
     <w:p>
       <w:r>
-        <w:t xml:space="preserve">She will still have the heartless attitude towards everyone, except the scientist. She favors him and even though they have quite an age gap, she wouldn’t mind </w:t>
-      </w:r>
-      <w:proofErr w:type="gramStart"/>
-      <w:r>
-        <w:t>actually being</w:t>
-      </w:r>
-      <w:proofErr w:type="gramEnd"/>
-      <w:r>
-        <w:t xml:space="preserve"> with him. Him putting the method on himself broke her heart a little.</w:t>
-      </w:r>
-    </w:p>
-    <w:p>
-      <w:pPr>
-        <w:pStyle w:val="Heading2"/>
+        <w:t>She will still have the heartless attitude towards everyone, except the scientist. She favors him and even though they have quite an age gap, she wouldn’t mind actually being with him. Him putting the method on himself broke her heart a little.</w:t>
+      </w:r>
+    </w:p>
+    <w:p>
+      <w:r>
+        <w:t>Yellow</w:t>
+      </w:r>
+      <w:r>
+        <w:t>: Amber</w:t>
+      </w:r>
+    </w:p>
+    <w:p>
+      <w:pPr>
+        <w:pStyle w:val="Kop2"/>
       </w:pPr>
       <w:r>
         <w:br w:type="page"/>
@@ -754,7 +717,7 @@
     </w:p>
     <w:p>
       <w:pPr>
-        <w:pStyle w:val="Heading3"/>
+        <w:pStyle w:val="Kop3"/>
       </w:pPr>
       <w:r>
         <w:t>Role</w:t>
@@ -767,7 +730,7 @@
     </w:p>
     <w:p>
       <w:pPr>
-        <w:pStyle w:val="Heading3"/>
+        <w:pStyle w:val="Kop3"/>
       </w:pPr>
       <w:r>
         <w:t>Personality</w:t>
@@ -780,7 +743,7 @@
     </w:p>
     <w:p>
       <w:pPr>
-        <w:pStyle w:val="Heading3"/>
+        <w:pStyle w:val="Kop3"/>
       </w:pPr>
       <w:r>
         <w:t>History</w:t>
@@ -793,7 +756,7 @@
     </w:p>
     <w:p>
       <w:pPr>
-        <w:pStyle w:val="Heading3"/>
+        <w:pStyle w:val="Kop3"/>
       </w:pPr>
       <w:r>
         <w:t>In the game</w:t>
@@ -811,7 +774,7 @@
     </w:p>
     <w:p>
       <w:pPr>
-        <w:pStyle w:val="Heading2"/>
+        <w:pStyle w:val="Kop2"/>
         <w:rPr>
           <w:noProof/>
         </w:rPr>
@@ -819,7 +782,7 @@
     </w:p>
     <w:p>
       <w:pPr>
-        <w:pStyle w:val="Heading2"/>
+        <w:pStyle w:val="Kop2"/>
       </w:pPr>
       <w:r>
         <w:rPr>
@@ -897,7 +860,7 @@
     </w:p>
     <w:p>
       <w:pPr>
-        <w:pStyle w:val="Heading3"/>
+        <w:pStyle w:val="Kop3"/>
       </w:pPr>
       <w:r>
         <w:t>Role</w:t>
@@ -910,7 +873,7 @@
     </w:p>
     <w:p>
       <w:pPr>
-        <w:pStyle w:val="Heading3"/>
+        <w:pStyle w:val="Kop3"/>
       </w:pPr>
       <w:r>
         <w:t>Personality</w:t>
@@ -923,7 +886,7 @@
     </w:p>
     <w:p>
       <w:pPr>
-        <w:pStyle w:val="Heading3"/>
+        <w:pStyle w:val="Kop3"/>
       </w:pPr>
       <w:r>
         <w:t>History</w:t>
@@ -936,7 +899,7 @@
     </w:p>
     <w:p>
       <w:pPr>
-        <w:pStyle w:val="Heading3"/>
+        <w:pStyle w:val="Kop3"/>
       </w:pPr>
       <w:r>
         <w:t>In the game</w:t>
@@ -947,25 +910,20 @@
         <w:t xml:space="preserve">He will be the cloud coo-coo lander, the one that does so many things that seem </w:t>
       </w:r>
       <w:r>
-        <w:t xml:space="preserve">illogical to most, but somehow it always makes him survive everything. He is also completely aware of the main character’s </w:t>
-      </w:r>
-      <w:proofErr w:type="gramStart"/>
-      <w:r>
-        <w:t>true identity</w:t>
-      </w:r>
-      <w:proofErr w:type="gramEnd"/>
-      <w:r>
-        <w:t>, as the only one.</w:t>
-      </w:r>
-    </w:p>
-    <w:p>
+        <w:t>illogical to most, but somehow it always makes him survive everything. He is also completely aware of the main character’s true identity, as the only one.</w:t>
+      </w:r>
+    </w:p>
+    <w:p>
+      <w:r>
+        <w:t>Grey red: Dust</w:t>
+      </w:r>
       <w:r>
         <w:br w:type="page"/>
       </w:r>
     </w:p>
     <w:p>
       <w:pPr>
-        <w:pStyle w:val="Heading2"/>
+        <w:pStyle w:val="Kop2"/>
         <w:rPr>
           <w:noProof/>
         </w:rPr>
@@ -1044,7 +1002,7 @@
     </w:p>
     <w:p>
       <w:pPr>
-        <w:pStyle w:val="Heading2"/>
+        <w:pStyle w:val="Kop2"/>
       </w:pPr>
       <w:r>
         <w:t>Client 2</w:t>
@@ -1052,7 +1010,7 @@
     </w:p>
     <w:p>
       <w:pPr>
-        <w:pStyle w:val="Heading3"/>
+        <w:pStyle w:val="Kop3"/>
       </w:pPr>
       <w:r>
         <w:t>Role</w:t>
@@ -1065,7 +1023,7 @@
     </w:p>
     <w:p>
       <w:pPr>
-        <w:pStyle w:val="Heading3"/>
+        <w:pStyle w:val="Kop3"/>
       </w:pPr>
       <w:r>
         <w:t>Personality</w:t>
@@ -1081,7 +1039,7 @@
     </w:p>
     <w:p>
       <w:pPr>
-        <w:pStyle w:val="Heading3"/>
+        <w:pStyle w:val="Kop3"/>
       </w:pPr>
       <w:r>
         <w:t>History</w:t>
@@ -1089,20 +1047,12 @@
     </w:p>
     <w:p>
       <w:r>
-        <w:t xml:space="preserve">He grew up in a rich family, getting </w:t>
-      </w:r>
-      <w:proofErr w:type="gramStart"/>
-      <w:r>
-        <w:t>whatever</w:t>
-      </w:r>
-      <w:proofErr w:type="gramEnd"/>
-      <w:r>
-        <w:t xml:space="preserve"> he wanted. His love was bought and nothing else. He was spoiled and heartless and his lack of emotion, except anger, would scare anyone. One time he got in a fight with one of his many girlfriends and ended up killing her, and with that he found a new interest in his life. Until he got caught and send straight to the project.</w:t>
-      </w:r>
-    </w:p>
-    <w:p>
-      <w:pPr>
-        <w:pStyle w:val="Heading3"/>
+        <w:t>He grew up in a rich family, getting whatever he wanted. His love was bought and nothing else. He was spoiled and heartless and his lack of emotion, except anger, would scare anyone. One time he got in a fight with one of his many girlfriends and ended up killing her, and with that he found a new interest in his life. Until he got caught and send straight to the project.</w:t>
+      </w:r>
+    </w:p>
+    <w:p>
+      <w:pPr>
+        <w:pStyle w:val="Kop3"/>
       </w:pPr>
       <w:r>
         <w:t>In the game</w:t>
@@ -1113,24 +1063,25 @@
         <w:t xml:space="preserve">He is the character who will go from a clueless person to a bloodthirsty killer again, it’s in him and would have outed no matter his past. However, in the beginning his strength can be </w:t>
       </w:r>
       <w:proofErr w:type="spellStart"/>
-      <w:proofErr w:type="gramStart"/>
       <w:r>
         <w:t>use</w:t>
       </w:r>
       <w:proofErr w:type="spellEnd"/>
-      <w:proofErr w:type="gramEnd"/>
       <w:r>
         <w:t xml:space="preserve"> to your benefit if you know what to tell him.</w:t>
       </w:r>
     </w:p>
     <w:p>
       <w:r>
+        <w:t>Orange: Blaze</w:t>
+      </w:r>
+      <w:r>
         <w:br w:type="page"/>
       </w:r>
     </w:p>
     <w:p>
       <w:pPr>
-        <w:pStyle w:val="Heading2"/>
+        <w:pStyle w:val="Kop2"/>
       </w:pPr>
       <w:r>
         <w:rPr>
@@ -1206,7 +1157,7 @@
     </w:p>
     <w:p>
       <w:pPr>
-        <w:pStyle w:val="Heading3"/>
+        <w:pStyle w:val="Kop3"/>
       </w:pPr>
       <w:r>
         <w:t>Role</w:t>
@@ -1219,7 +1170,7 @@
     </w:p>
     <w:p>
       <w:pPr>
-        <w:pStyle w:val="Heading3"/>
+        <w:pStyle w:val="Kop3"/>
       </w:pPr>
       <w:r>
         <w:t>Personality</w:t>
@@ -1232,7 +1183,7 @@
     </w:p>
     <w:p>
       <w:pPr>
-        <w:pStyle w:val="Heading3"/>
+        <w:pStyle w:val="Kop3"/>
       </w:pPr>
       <w:r>
         <w:t>History</w:t>
@@ -1253,7 +1204,7 @@
     </w:p>
     <w:p>
       <w:pPr>
-        <w:pStyle w:val="Heading3"/>
+        <w:pStyle w:val="Kop3"/>
       </w:pPr>
       <w:r>
         <w:t>In the game</w:t>
@@ -1261,26 +1212,10 @@
     </w:p>
     <w:p>
       <w:r>
-        <w:t xml:space="preserve">She is somehow able to stay positive in this whole mess, maybe because she still has most of her memory. She </w:t>
-      </w:r>
-      <w:proofErr w:type="gramStart"/>
-      <w:r>
-        <w:t>was able to</w:t>
-      </w:r>
-      <w:proofErr w:type="gramEnd"/>
-      <w:r>
-        <w:t xml:space="preserve"> manipulate the computers that put the procedure on her. Now she spends her days goofing around in a highly technologically advanced place while performing in a play all day.</w:t>
-      </w:r>
-      <w:r>
-        <w:t xml:space="preserve"> However, when shit hits the fan and she </w:t>
-      </w:r>
-      <w:proofErr w:type="gramStart"/>
-      <w:r>
-        <w:t>has to</w:t>
-      </w:r>
-      <w:proofErr w:type="gramEnd"/>
-      <w:r>
-        <w:t xml:space="preserve"> face an issue without her trusted tech, she’s more </w:t>
+        <w:t>She is somehow able to stay positive in this whole mess, maybe because she still has most of her memory. She was able to manipulate the computers that put the procedure on her. Now she spends her days goofing around in a highly technologically advanced place while performing in a play all day.</w:t>
+      </w:r>
+      <w:r>
+        <w:t xml:space="preserve"> However, when shit hits the fan and she has to face an issue without her trusted tech, she’s more </w:t>
       </w:r>
       <w:proofErr w:type="spellStart"/>
       <w:r>
@@ -1293,12 +1228,23 @@
     </w:p>
     <w:p>
       <w:r>
+        <w:t>Light blue</w:t>
+      </w:r>
+      <w:r>
+        <w:t xml:space="preserve">: </w:t>
+      </w:r>
+      <w:proofErr w:type="spellStart"/>
+      <w:r>
+        <w:t>Livie</w:t>
+      </w:r>
+      <w:proofErr w:type="spellEnd"/>
+      <w:r>
         <w:br w:type="page"/>
       </w:r>
     </w:p>
     <w:p>
       <w:pPr>
-        <w:pStyle w:val="Heading2"/>
+        <w:pStyle w:val="Kop2"/>
       </w:pPr>
       <w:r>
         <w:rPr>
@@ -1374,7 +1320,7 @@
     </w:p>
     <w:p>
       <w:pPr>
-        <w:pStyle w:val="Heading3"/>
+        <w:pStyle w:val="Kop3"/>
       </w:pPr>
       <w:r>
         <w:t>Role</w:t>
@@ -1387,7 +1333,7 @@
     </w:p>
     <w:p>
       <w:pPr>
-        <w:pStyle w:val="Heading3"/>
+        <w:pStyle w:val="Kop3"/>
       </w:pPr>
       <w:r>
         <w:t>Personality</w:t>
@@ -1400,7 +1346,7 @@
     </w:p>
     <w:p>
       <w:pPr>
-        <w:pStyle w:val="Heading3"/>
+        <w:pStyle w:val="Kop3"/>
       </w:pPr>
       <w:r>
         <w:t>History</w:t>
@@ -1413,7 +1359,7 @@
     </w:p>
     <w:p>
       <w:pPr>
-        <w:pStyle w:val="Heading3"/>
+        <w:pStyle w:val="Kop3"/>
       </w:pPr>
       <w:r>
         <w:t>In the game</w:t>
@@ -1426,12 +1372,15 @@
     </w:p>
     <w:p>
       <w:r>
+        <w:t>Purple: Violet</w:t>
+      </w:r>
+      <w:r>
         <w:br w:type="page"/>
       </w:r>
     </w:p>
     <w:p>
       <w:pPr>
-        <w:pStyle w:val="Heading2"/>
+        <w:pStyle w:val="Kop2"/>
         <w:rPr>
           <w:noProof/>
         </w:rPr>
@@ -1510,7 +1459,7 @@
     </w:p>
     <w:p>
       <w:pPr>
-        <w:pStyle w:val="Heading2"/>
+        <w:pStyle w:val="Kop2"/>
       </w:pPr>
       <w:r>
         <w:t>Client 5</w:t>
@@ -1518,7 +1467,7 @@
     </w:p>
     <w:p>
       <w:pPr>
-        <w:pStyle w:val="Heading3"/>
+        <w:pStyle w:val="Kop3"/>
       </w:pPr>
       <w:r>
         <w:t>Role</w:t>
@@ -1531,7 +1480,7 @@
     </w:p>
     <w:p>
       <w:pPr>
-        <w:pStyle w:val="Heading3"/>
+        <w:pStyle w:val="Kop3"/>
       </w:pPr>
       <w:r>
         <w:t>Personality</w:t>
@@ -1544,7 +1493,7 @@
     </w:p>
     <w:p>
       <w:pPr>
-        <w:pStyle w:val="Heading3"/>
+        <w:pStyle w:val="Kop3"/>
       </w:pPr>
       <w:r>
         <w:t>History</w:t>
@@ -1557,7 +1506,7 @@
     </w:p>
     <w:p>
       <w:pPr>
-        <w:pStyle w:val="Heading3"/>
+        <w:pStyle w:val="Kop3"/>
       </w:pPr>
       <w:r>
         <w:t>In the game</w:t>
@@ -1568,14 +1517,21 @@
         <w:t>You can take away her memory, but inside she’s still that warm loving person. She’s the comfort and the motherly type for all the prisoners, only very few don’t like her. Even the doctor has gets along with her.</w:t>
       </w:r>
     </w:p>
-    <w:p>
+    <w:p/>
+    <w:p>
+      <w:r>
+        <w:t>Bordeaux red</w:t>
+      </w:r>
+      <w:r>
+        <w:t>: Scarlet</w:t>
+      </w:r>
       <w:r>
         <w:br w:type="page"/>
       </w:r>
     </w:p>
     <w:p>
       <w:pPr>
-        <w:pStyle w:val="Heading2"/>
+        <w:pStyle w:val="Kop2"/>
       </w:pPr>
       <w:r>
         <w:rPr>
@@ -1651,7 +1607,7 @@
     </w:p>
     <w:p>
       <w:pPr>
-        <w:pStyle w:val="Heading3"/>
+        <w:pStyle w:val="Kop3"/>
       </w:pPr>
       <w:r>
         <w:t>Role</w:t>
@@ -1664,7 +1620,7 @@
     </w:p>
     <w:p>
       <w:pPr>
-        <w:pStyle w:val="Heading3"/>
+        <w:pStyle w:val="Kop3"/>
       </w:pPr>
       <w:r>
         <w:t>Personality</w:t>
@@ -1677,7 +1633,7 @@
     </w:p>
     <w:p>
       <w:pPr>
-        <w:pStyle w:val="Heading3"/>
+        <w:pStyle w:val="Kop3"/>
       </w:pPr>
       <w:r>
         <w:t>History</w:t>
@@ -1690,7 +1646,7 @@
     </w:p>
     <w:p>
       <w:pPr>
-        <w:pStyle w:val="Heading3"/>
+        <w:pStyle w:val="Kop3"/>
       </w:pPr>
       <w:r>
         <w:t>In the game</w:t>
@@ -1703,12 +1659,18 @@
     </w:p>
     <w:p>
       <w:r>
+        <w:t>Dark grey green</w:t>
+      </w:r>
+      <w:r>
+        <w:t>: Marine</w:t>
+      </w:r>
+      <w:r>
         <w:br w:type="page"/>
       </w:r>
     </w:p>
     <w:p>
       <w:pPr>
-        <w:pStyle w:val="Heading2"/>
+        <w:pStyle w:val="Kop2"/>
         <w:rPr>
           <w:noProof/>
         </w:rPr>
@@ -1787,7 +1749,7 @@
     </w:p>
     <w:p>
       <w:pPr>
-        <w:pStyle w:val="Heading2"/>
+        <w:pStyle w:val="Kop2"/>
       </w:pPr>
       <w:r>
         <w:t>Client 7</w:t>
@@ -1795,7 +1757,7 @@
     </w:p>
     <w:p>
       <w:pPr>
-        <w:pStyle w:val="Heading3"/>
+        <w:pStyle w:val="Kop3"/>
       </w:pPr>
       <w:r>
         <w:t>Role</w:t>
@@ -1808,7 +1770,7 @@
     </w:p>
     <w:p>
       <w:pPr>
-        <w:pStyle w:val="Heading3"/>
+        <w:pStyle w:val="Kop3"/>
       </w:pPr>
       <w:r>
         <w:t>Personality</w:t>
@@ -1816,20 +1778,12 @@
     </w:p>
     <w:p>
       <w:r>
-        <w:t xml:space="preserve">Strange, creepy, </w:t>
-      </w:r>
-      <w:proofErr w:type="gramStart"/>
-      <w:r>
-        <w:t>definitely something</w:t>
-      </w:r>
-      <w:proofErr w:type="gramEnd"/>
-      <w:r>
-        <w:t xml:space="preserve"> wrong with him, yet needed to survive.</w:t>
-      </w:r>
-    </w:p>
-    <w:p>
-      <w:pPr>
-        <w:pStyle w:val="Heading3"/>
+        <w:t>Strange, creepy, definitely something wrong with him, yet needed to survive.</w:t>
+      </w:r>
+    </w:p>
+    <w:p>
+      <w:pPr>
+        <w:pStyle w:val="Kop3"/>
       </w:pPr>
       <w:r>
         <w:t>History</w:t>
@@ -1854,10 +1808,7 @@
         <w:t xml:space="preserve">of his </w:t>
       </w:r>
       <w:r>
-        <w:t>memory</w:t>
-      </w:r>
-      <w:r>
-        <w:t xml:space="preserve"> </w:t>
+        <w:t xml:space="preserve">memory </w:t>
       </w:r>
       <w:r>
         <w:t>back.</w:t>
@@ -1865,7 +1816,7 @@
     </w:p>
     <w:p>
       <w:pPr>
-        <w:pStyle w:val="Heading3"/>
+        <w:pStyle w:val="Kop3"/>
       </w:pPr>
       <w:r>
         <w:t>In the game</w:t>
@@ -1877,8 +1828,15 @@
       </w:r>
     </w:p>
     <w:p>
-      <w:bookmarkStart w:id="0" w:name="_GoBack"/>
-      <w:bookmarkEnd w:id="0"/>
+      <w:r>
+        <w:t>Slime green</w:t>
+      </w:r>
+      <w:r>
+        <w:t xml:space="preserve">: </w:t>
+      </w:r>
+      <w:r>
+        <w:t>Moss</w:t>
+      </w:r>
     </w:p>
     <w:sectPr>
       <w:pgSz w:w="12240" w:h="15840"/>
@@ -2284,15 +2242,15 @@
     <w:lsdException w:name="Hashtag" w:semiHidden="1" w:unhideWhenUsed="1"/>
     <w:lsdException w:name="Unresolved Mention" w:semiHidden="1" w:unhideWhenUsed="1"/>
   </w:latentStyles>
-  <w:style w:type="paragraph" w:default="1" w:styleId="Normal">
+  <w:style w:type="paragraph" w:default="1" w:styleId="Standaard">
     <w:name w:val="Normal"/>
     <w:qFormat/>
   </w:style>
-  <w:style w:type="paragraph" w:styleId="Heading1">
+  <w:style w:type="paragraph" w:styleId="Kop1">
     <w:name w:val="heading 1"/>
-    <w:basedOn w:val="Normal"/>
-    <w:next w:val="Normal"/>
-    <w:link w:val="Heading1Char"/>
+    <w:basedOn w:val="Standaard"/>
+    <w:next w:val="Standaard"/>
+    <w:link w:val="Kop1Char"/>
     <w:uiPriority w:val="9"/>
     <w:qFormat/>
     <w:rsid w:val="009E20AC"/>
@@ -2309,11 +2267,11 @@
       <w:szCs w:val="32"/>
     </w:rPr>
   </w:style>
-  <w:style w:type="paragraph" w:styleId="Heading2">
+  <w:style w:type="paragraph" w:styleId="Kop2">
     <w:name w:val="heading 2"/>
-    <w:basedOn w:val="Normal"/>
-    <w:next w:val="Normal"/>
-    <w:link w:val="Heading2Char"/>
+    <w:basedOn w:val="Standaard"/>
+    <w:next w:val="Standaard"/>
+    <w:link w:val="Kop2Char"/>
     <w:uiPriority w:val="9"/>
     <w:unhideWhenUsed/>
     <w:qFormat/>
@@ -2331,11 +2289,11 @@
       <w:szCs w:val="26"/>
     </w:rPr>
   </w:style>
-  <w:style w:type="paragraph" w:styleId="Heading3">
+  <w:style w:type="paragraph" w:styleId="Kop3">
     <w:name w:val="heading 3"/>
-    <w:basedOn w:val="Normal"/>
-    <w:next w:val="Normal"/>
-    <w:link w:val="Heading3Char"/>
+    <w:basedOn w:val="Standaard"/>
+    <w:next w:val="Standaard"/>
+    <w:link w:val="Kop3Char"/>
     <w:uiPriority w:val="9"/>
     <w:unhideWhenUsed/>
     <w:qFormat/>
@@ -2353,13 +2311,13 @@
       <w:szCs w:val="24"/>
     </w:rPr>
   </w:style>
-  <w:style w:type="character" w:default="1" w:styleId="DefaultParagraphFont">
+  <w:style w:type="character" w:default="1" w:styleId="Standaardalinea-lettertype">
     <w:name w:val="Default Paragraph Font"/>
     <w:uiPriority w:val="1"/>
     <w:semiHidden/>
     <w:unhideWhenUsed/>
   </w:style>
-  <w:style w:type="table" w:default="1" w:styleId="TableNormal">
+  <w:style w:type="table" w:default="1" w:styleId="Standaardtabel">
     <w:name w:val="Normal Table"/>
     <w:uiPriority w:val="99"/>
     <w:semiHidden/>
@@ -2374,16 +2332,16 @@
       </w:tblCellMar>
     </w:tblPr>
   </w:style>
-  <w:style w:type="numbering" w:default="1" w:styleId="NoList">
+  <w:style w:type="numbering" w:default="1" w:styleId="Geenlijst">
     <w:name w:val="No List"/>
     <w:uiPriority w:val="99"/>
     <w:semiHidden/>
     <w:unhideWhenUsed/>
   </w:style>
-  <w:style w:type="character" w:customStyle="1" w:styleId="Heading1Char">
-    <w:name w:val="Heading 1 Char"/>
-    <w:basedOn w:val="DefaultParagraphFont"/>
-    <w:link w:val="Heading1"/>
+  <w:style w:type="character" w:customStyle="1" w:styleId="Kop1Char">
+    <w:name w:val="Kop 1 Char"/>
+    <w:basedOn w:val="Standaardalinea-lettertype"/>
+    <w:link w:val="Kop1"/>
     <w:uiPriority w:val="9"/>
     <w:rsid w:val="009E20AC"/>
     <w:rPr>
@@ -2393,10 +2351,10 @@
       <w:szCs w:val="32"/>
     </w:rPr>
   </w:style>
-  <w:style w:type="character" w:customStyle="1" w:styleId="Heading2Char">
-    <w:name w:val="Heading 2 Char"/>
-    <w:basedOn w:val="DefaultParagraphFont"/>
-    <w:link w:val="Heading2"/>
+  <w:style w:type="character" w:customStyle="1" w:styleId="Kop2Char">
+    <w:name w:val="Kop 2 Char"/>
+    <w:basedOn w:val="Standaardalinea-lettertype"/>
+    <w:link w:val="Kop2"/>
     <w:uiPriority w:val="9"/>
     <w:rsid w:val="009E20AC"/>
     <w:rPr>
@@ -2406,11 +2364,11 @@
       <w:szCs w:val="26"/>
     </w:rPr>
   </w:style>
-  <w:style w:type="paragraph" w:styleId="Subtitle">
+  <w:style w:type="paragraph" w:styleId="Ondertitel">
     <w:name w:val="Subtitle"/>
-    <w:basedOn w:val="Normal"/>
-    <w:next w:val="Normal"/>
-    <w:link w:val="SubtitleChar"/>
+    <w:basedOn w:val="Standaard"/>
+    <w:next w:val="Standaard"/>
+    <w:link w:val="OndertitelChar"/>
     <w:uiPriority w:val="11"/>
     <w:qFormat/>
     <w:rsid w:val="009E20AC"/>
@@ -2425,10 +2383,10 @@
       <w:spacing w:val="15"/>
     </w:rPr>
   </w:style>
-  <w:style w:type="character" w:customStyle="1" w:styleId="SubtitleChar">
-    <w:name w:val="Subtitle Char"/>
-    <w:basedOn w:val="DefaultParagraphFont"/>
-    <w:link w:val="Subtitle"/>
+  <w:style w:type="character" w:customStyle="1" w:styleId="OndertitelChar">
+    <w:name w:val="Ondertitel Char"/>
+    <w:basedOn w:val="Standaardalinea-lettertype"/>
+    <w:link w:val="Ondertitel"/>
     <w:uiPriority w:val="11"/>
     <w:rsid w:val="009E20AC"/>
     <w:rPr>
@@ -2437,9 +2395,9 @@
       <w:spacing w:val="15"/>
     </w:rPr>
   </w:style>
-  <w:style w:type="character" w:styleId="SubtleEmphasis">
+  <w:style w:type="character" w:styleId="Subtielebenadrukking">
     <w:name w:val="Subtle Emphasis"/>
-    <w:basedOn w:val="DefaultParagraphFont"/>
+    <w:basedOn w:val="Standaardalinea-lettertype"/>
     <w:uiPriority w:val="19"/>
     <w:qFormat/>
     <w:rsid w:val="0019293C"/>
@@ -2449,9 +2407,9 @@
       <w:color w:val="404040" w:themeColor="text1" w:themeTint="BF"/>
     </w:rPr>
   </w:style>
-  <w:style w:type="character" w:styleId="Emphasis">
+  <w:style w:type="character" w:styleId="Nadruk">
     <w:name w:val="Emphasis"/>
-    <w:basedOn w:val="DefaultParagraphFont"/>
+    <w:basedOn w:val="Standaardalinea-lettertype"/>
     <w:uiPriority w:val="20"/>
     <w:qFormat/>
     <w:rsid w:val="0019293C"/>
@@ -2462,13 +2420,13 @@
   </w:style>
   <w:style w:type="character" w:customStyle="1" w:styleId="post-heading">
     <w:name w:val="post-heading"/>
-    <w:basedOn w:val="DefaultParagraphFont"/>
+    <w:basedOn w:val="Standaardalinea-lettertype"/>
     <w:rsid w:val="0019293C"/>
   </w:style>
-  <w:style w:type="character" w:customStyle="1" w:styleId="Heading3Char">
-    <w:name w:val="Heading 3 Char"/>
-    <w:basedOn w:val="DefaultParagraphFont"/>
-    <w:link w:val="Heading3"/>
+  <w:style w:type="character" w:customStyle="1" w:styleId="Kop3Char">
+    <w:name w:val="Kop 3 Char"/>
+    <w:basedOn w:val="Standaardalinea-lettertype"/>
+    <w:link w:val="Kop3"/>
     <w:uiPriority w:val="9"/>
     <w:rsid w:val="00E172D6"/>
     <w:rPr>
@@ -2480,7 +2438,7 @@
   </w:style>
   <w:style w:type="character" w:styleId="Hyperlink">
     <w:name w:val="Hyperlink"/>
-    <w:basedOn w:val="DefaultParagraphFont"/>
+    <w:basedOn w:val="Standaardalinea-lettertype"/>
     <w:uiPriority w:val="99"/>
     <w:unhideWhenUsed/>
     <w:rsid w:val="00453AA8"/>
@@ -2489,9 +2447,9 @@
       <w:u w:val="single"/>
     </w:rPr>
   </w:style>
-  <w:style w:type="character" w:styleId="UnresolvedMention">
+  <w:style w:type="character" w:styleId="Onopgelostemelding">
     <w:name w:val="Unresolved Mention"/>
-    <w:basedOn w:val="DefaultParagraphFont"/>
+    <w:basedOn w:val="Standaardalinea-lettertype"/>
     <w:uiPriority w:val="99"/>
     <w:semiHidden/>
     <w:unhideWhenUsed/>
@@ -2804,7 +2762,7 @@
 </file>
 
 <file path=customXml/itemProps1.xml><?xml version="1.0" encoding="utf-8"?>
-<ds:datastoreItem xmlns:ds="http://schemas.openxmlformats.org/officeDocument/2006/customXml" ds:itemID="{38213DB7-E3DC-48E7-9561-2180A4AA7B06}">
+<ds:datastoreItem xmlns:ds="http://schemas.openxmlformats.org/officeDocument/2006/customXml" ds:itemID="{A3E5B887-08F2-4FE9-97A6-3A5FD5EEA8C7}">
   <ds:schemaRefs>
     <ds:schemaRef ds:uri="http://schemas.openxmlformats.org/officeDocument/2006/bibliography"/>
   </ds:schemaRefs>

</xml_diff>